<commit_message>
Added path_provider and firebase_storage packages to pubspec.yaml, migrating to null safety isn't possible because of incompatibilities.
</commit_message>
<xml_diff>
--- a/Issues.docx
+++ b/Issues.docx
@@ -42,13 +42,10 @@
         <w:pStyle w:val="NoSpacing"/>
       </w:pPr>
       <w:r>
-        <w:t>To be fixed: ChooseLoginType screen has the wrong status bar color</w:t>
+        <w:t xml:space="preserve">Solved: AnnotatedRegion isn't supposed to be at the top, Scaffold is the first one then </w:t>
       </w:r>
-    </w:p>
-    <w:p>
-      <w:pPr>
-        <w:pStyle w:val="NoSpacing"/>
-      </w:pPr>
+      <w:bookmarkStart w:id="0" w:name="_GoBack"/>
+      <w:bookmarkEnd w:id="0"/>
     </w:p>
     <w:p>
       <w:pPr>
@@ -74,8 +71,6 @@
       <w:r>
         <w:t>On actual device keyboard has to be awaiten to scroll down the chat. I wait for 10ms then scroll, this is not a good solution.</w:t>
       </w:r>
-      <w:bookmarkStart w:id="0" w:name="_GoBack"/>
-      <w:bookmarkEnd w:id="0"/>
     </w:p>
     <w:sectPr>
       <w:pgSz w:w="12240" w:h="15840"/>

</xml_diff>

<commit_message>
Fixed double loading of non existing cache pictures.
</commit_message>
<xml_diff>
--- a/Issues.docx
+++ b/Issues.docx
@@ -44,8 +44,6 @@
       <w:r>
         <w:t xml:space="preserve">Solved: AnnotatedRegion isn't supposed to be at the top, Scaffold is the first one then </w:t>
       </w:r>
-      <w:bookmarkStart w:id="0" w:name="_GoBack"/>
-      <w:bookmarkEnd w:id="0"/>
     </w:p>
     <w:p>
       <w:pPr>
@@ -71,6 +69,30 @@
       <w:r>
         <w:t>On actual device keyboard has to be awaiten to scroll down the chat. I wait for 10ms then scroll, this is not a good solution.</w:t>
       </w:r>
+    </w:p>
+    <w:p>
+      <w:pPr>
+        <w:pStyle w:val="NoSpacing"/>
+      </w:pPr>
+    </w:p>
+    <w:p>
+      <w:pPr>
+        <w:pStyle w:val="NoSpacing"/>
+      </w:pPr>
+    </w:p>
+    <w:p>
+      <w:pPr>
+        <w:pStyle w:val="NoSpacing"/>
+        <w:numPr>
+          <w:ilvl w:val="0"/>
+          <w:numId w:val="1"/>
+        </w:numPr>
+      </w:pPr>
+      <w:r>
+        <w:t>profile picture updating when switching account</w:t>
+      </w:r>
+      <w:bookmarkStart w:id="0" w:name="_GoBack"/>
+      <w:bookmarkEnd w:id="0"/>
     </w:p>
     <w:sectPr>
       <w:pgSz w:w="12240" w:h="15840"/>

</xml_diff>